<commit_message>
I think it does!
</commit_message>
<xml_diff>
--- a/important_text.docx
+++ b/important_text.docx
@@ -21,8 +21,20 @@
           <w:lang w:val="en-GB"/>
         </w:rPr>
       </w:pPr>
+      <w:r>
+        <w:rPr>
+          <w:lang w:val="en-GB"/>
+        </w:rPr>
+        <w:t>In that case, I would inc</w:t>
+      </w:r>
       <w:bookmarkStart w:id="0" w:name="_GoBack"/>
       <w:bookmarkEnd w:id="0"/>
+      <w:r>
+        <w:rPr>
+          <w:lang w:val="en-GB"/>
+        </w:rPr>
+        <w:t>lude a lot of interesting text.</w:t>
+      </w:r>
     </w:p>
     <w:sectPr>
       <w:pgSz w:w="11906" w:h="16838"/>

</xml_diff>